<commit_message>
Daa Lab 5 only
</commit_message>
<xml_diff>
--- a/SAD SAM/LAB2_SADOP.docx
+++ b/SAD SAM/LAB2_SADOP.docx
@@ -3633,7 +3633,7 @@
                 <w:color w:val="000000"/>
                 <w:lang w:eastAsia="en-GB"/>
               </w:rPr>
-              <w:t>26</w:t>
+              <w:t>27</w:t>
             </w:r>
           </w:p>
         </w:tc>
@@ -3667,7 +3667,7 @@
                 <w:color w:val="000000"/>
                 <w:lang w:eastAsia="en-GB"/>
               </w:rPr>
-              <w:t>31</w:t>
+              <w:t>32</w:t>
             </w:r>
           </w:p>
         </w:tc>
@@ -5071,6 +5071,7 @@
   <w:style w:type="character" w:default="1" w:styleId="DefaultParagraphFont">
     <w:name w:val="Default Paragraph Font"/>
     <w:uiPriority w:val="1"/>
+    <w:semiHidden/>
     <w:unhideWhenUsed/>
   </w:style>
   <w:style w:type="table" w:default="1" w:styleId="TableNormal">
@@ -5360,6 +5361,7 @@
   <w:style w:type="character" w:default="1" w:styleId="DefaultParagraphFont">
     <w:name w:val="Default Paragraph Font"/>
     <w:uiPriority w:val="1"/>
+    <w:semiHidden/>
     <w:unhideWhenUsed/>
   </w:style>
   <w:style w:type="table" w:default="1" w:styleId="TableNormal">
@@ -5737,12 +5739,12 @@
         </c:dLbls>
         <c:gapWidth val="150"/>
         <c:shape val="box"/>
-        <c:axId val="292391168"/>
-        <c:axId val="296570880"/>
+        <c:axId val="233167488"/>
+        <c:axId val="221380992"/>
         <c:axId val="0"/>
       </c:bar3DChart>
       <c:catAx>
-        <c:axId val="292391168"/>
+        <c:axId val="233167488"/>
         <c:scaling>
           <c:orientation val="maxMin"/>
         </c:scaling>
@@ -5779,7 +5781,7 @@
             <a:endParaRPr lang="en-US"/>
           </a:p>
         </c:txPr>
-        <c:crossAx val="296570880"/>
+        <c:crossAx val="221380992"/>
         <c:crosses val="autoZero"/>
         <c:auto val="1"/>
         <c:lblAlgn val="ctr"/>
@@ -5787,7 +5789,7 @@
         <c:noMultiLvlLbl val="0"/>
       </c:catAx>
       <c:valAx>
-        <c:axId val="296570880"/>
+        <c:axId val="221380992"/>
         <c:scaling>
           <c:orientation val="minMax"/>
           <c:min val="45078"/>
@@ -5839,7 +5841,7 @@
             <a:endParaRPr lang="en-US"/>
           </a:p>
         </c:txPr>
-        <c:crossAx val="292391168"/>
+        <c:crossAx val="233167488"/>
         <c:crosses val="autoZero"/>
         <c:crossBetween val="between"/>
       </c:valAx>
@@ -6112,12 +6114,12 @@
         </c:dLbls>
         <c:gapWidth val="150"/>
         <c:shape val="box"/>
-        <c:axId val="204778112"/>
-        <c:axId val="204779904"/>
+        <c:axId val="221397760"/>
+        <c:axId val="221399296"/>
         <c:axId val="0"/>
       </c:bar3DChart>
       <c:catAx>
-        <c:axId val="204778112"/>
+        <c:axId val="221397760"/>
         <c:scaling>
           <c:orientation val="maxMin"/>
         </c:scaling>
@@ -6154,7 +6156,7 @@
             <a:endParaRPr lang="en-US"/>
           </a:p>
         </c:txPr>
-        <c:crossAx val="204779904"/>
+        <c:crossAx val="221399296"/>
         <c:crosses val="autoZero"/>
         <c:auto val="1"/>
         <c:lblAlgn val="ctr"/>
@@ -6162,7 +6164,7 @@
         <c:noMultiLvlLbl val="0"/>
       </c:catAx>
       <c:valAx>
-        <c:axId val="204779904"/>
+        <c:axId val="221399296"/>
         <c:scaling>
           <c:orientation val="minMax"/>
           <c:min val="44958"/>
@@ -6214,7 +6216,7 @@
             <a:endParaRPr lang="en-US"/>
           </a:p>
         </c:txPr>
-        <c:crossAx val="204778112"/>
+        <c:crossAx val="221397760"/>
         <c:crosses val="autoZero"/>
         <c:crossBetween val="between"/>
       </c:valAx>

</xml_diff>